<commit_message>
1] Added Requirement sign-off document 2] Updated Requirement document to revision 0.0.3 3] Updated planning sheet with status today 4] Updated Expenses sheet with addition of one more sheet to track record
</commit_message>
<xml_diff>
--- a/Docs/Lithium_Ion_Battery_as_a_service_Requirements.docx
+++ b/Docs/Lithium_Ion_Battery_as_a_service_Requirements.docx
@@ -261,7 +261,7 @@
           <w:r>
             <w:fldChar w:fldCharType="separate"/>
           </w:r>
-          <w:hyperlink w:anchor="_Toc58621257" w:history="1">
+          <w:hyperlink w:anchor="_Toc63761712" w:history="1">
             <w:r>
               <w:rPr>
                 <w:rStyle w:val="Hyperlink"/>
@@ -288,7 +288,7 @@
                 <w:noProof/>
                 <w:webHidden/>
               </w:rPr>
-              <w:instrText xml:space="preserve"> PAGEREF _Toc58621257 \h </w:instrText>
+              <w:instrText xml:space="preserve"> PAGEREF _Toc63761712 \h </w:instrText>
             </w:r>
             <w:r>
               <w:rPr>
@@ -336,7 +336,7 @@
               <w:lang w:val="en-IN" w:eastAsia="en-IN"/>
             </w:rPr>
           </w:pPr>
-          <w:hyperlink w:anchor="_Toc58621258" w:history="1">
+          <w:hyperlink w:anchor="_Toc63761713" w:history="1">
             <w:r>
               <w:rPr>
                 <w:rStyle w:val="Hyperlink"/>
@@ -363,7 +363,7 @@
                 <w:noProof/>
                 <w:webHidden/>
               </w:rPr>
-              <w:instrText xml:space="preserve"> PAGEREF _Toc58621258 \h </w:instrText>
+              <w:instrText xml:space="preserve"> PAGEREF _Toc63761713 \h </w:instrText>
             </w:r>
             <w:r>
               <w:rPr>
@@ -411,7 +411,7 @@
               <w:lang w:val="en-IN" w:eastAsia="en-IN"/>
             </w:rPr>
           </w:pPr>
-          <w:hyperlink w:anchor="_Toc58621259" w:history="1">
+          <w:hyperlink w:anchor="_Toc63761714" w:history="1">
             <w:r>
               <w:rPr>
                 <w:rStyle w:val="Hyperlink"/>
@@ -438,7 +438,226 @@
                 <w:noProof/>
                 <w:webHidden/>
               </w:rPr>
-              <w:instrText xml:space="preserve"> PAGEREF _Toc58621259 \h </w:instrText>
+              <w:instrText xml:space="preserve"> PAGEREF _Toc63761714 \h </w:instrText>
+            </w:r>
+            <w:r>
+              <w:rPr>
+                <w:noProof/>
+                <w:webHidden/>
+              </w:rPr>
+            </w:r>
+            <w:r>
+              <w:rPr>
+                <w:noProof/>
+                <w:webHidden/>
+              </w:rPr>
+              <w:fldChar w:fldCharType="separate"/>
+            </w:r>
+            <w:r>
+              <w:rPr>
+                <w:noProof/>
+                <w:webHidden/>
+              </w:rPr>
+              <w:t>5</w:t>
+            </w:r>
+            <w:r>
+              <w:rPr>
+                <w:noProof/>
+                <w:webHidden/>
+              </w:rPr>
+              <w:fldChar w:fldCharType="end"/>
+            </w:r>
+          </w:hyperlink>
+        </w:p>
+        <w:p>
+          <w:pPr>
+            <w:pStyle w:val="TOC2"/>
+            <w:tabs>
+              <w:tab w:val="right" w:leader="dot" w:pos="9350"/>
+            </w:tabs>
+            <w:rPr>
+              <w:rFonts w:asciiTheme="minorHAnsi" w:eastAsiaTheme="minorEastAsia" w:hAnsiTheme="minorHAnsi" w:cstheme="minorBidi"/>
+              <w:smallCaps w:val="0"/>
+              <w:noProof/>
+              <w:sz w:val="22"/>
+              <w:szCs w:val="22"/>
+              <w:lang w:val="en-IN" w:eastAsia="en-IN"/>
+            </w:rPr>
+          </w:pPr>
+          <w:hyperlink w:anchor="_Toc63761715" w:history="1">
+            <w:r>
+              <w:rPr>
+                <w:rStyle w:val="Hyperlink"/>
+                <w:noProof/>
+              </w:rPr>
+              <w:t>Battery Pack Specifications</w:t>
+            </w:r>
+            <w:r>
+              <w:rPr>
+                <w:noProof/>
+                <w:webHidden/>
+              </w:rPr>
+              <w:tab/>
+            </w:r>
+            <w:r>
+              <w:rPr>
+                <w:noProof/>
+                <w:webHidden/>
+              </w:rPr>
+              <w:fldChar w:fldCharType="begin"/>
+            </w:r>
+            <w:r>
+              <w:rPr>
+                <w:noProof/>
+                <w:webHidden/>
+              </w:rPr>
+              <w:instrText xml:space="preserve"> PAGEREF _Toc63761715 \h </w:instrText>
+            </w:r>
+            <w:r>
+              <w:rPr>
+                <w:noProof/>
+                <w:webHidden/>
+              </w:rPr>
+            </w:r>
+            <w:r>
+              <w:rPr>
+                <w:noProof/>
+                <w:webHidden/>
+              </w:rPr>
+              <w:fldChar w:fldCharType="separate"/>
+            </w:r>
+            <w:r>
+              <w:rPr>
+                <w:noProof/>
+                <w:webHidden/>
+              </w:rPr>
+              <w:t>5</w:t>
+            </w:r>
+            <w:r>
+              <w:rPr>
+                <w:noProof/>
+                <w:webHidden/>
+              </w:rPr>
+              <w:fldChar w:fldCharType="end"/>
+            </w:r>
+          </w:hyperlink>
+        </w:p>
+        <w:p>
+          <w:pPr>
+            <w:pStyle w:val="TOC2"/>
+            <w:tabs>
+              <w:tab w:val="right" w:leader="dot" w:pos="9350"/>
+            </w:tabs>
+            <w:rPr>
+              <w:rFonts w:asciiTheme="minorHAnsi" w:eastAsiaTheme="minorEastAsia" w:hAnsiTheme="minorHAnsi" w:cstheme="minorBidi"/>
+              <w:smallCaps w:val="0"/>
+              <w:noProof/>
+              <w:sz w:val="22"/>
+              <w:szCs w:val="22"/>
+              <w:lang w:val="en-IN" w:eastAsia="en-IN"/>
+            </w:rPr>
+          </w:pPr>
+          <w:hyperlink w:anchor="_Toc63761716" w:history="1">
+            <w:r>
+              <w:rPr>
+                <w:rStyle w:val="Hyperlink"/>
+                <w:noProof/>
+              </w:rPr>
+              <w:t>Charger Specification</w:t>
+            </w:r>
+            <w:r>
+              <w:rPr>
+                <w:noProof/>
+                <w:webHidden/>
+              </w:rPr>
+              <w:tab/>
+            </w:r>
+            <w:r>
+              <w:rPr>
+                <w:noProof/>
+                <w:webHidden/>
+              </w:rPr>
+              <w:fldChar w:fldCharType="begin"/>
+            </w:r>
+            <w:r>
+              <w:rPr>
+                <w:noProof/>
+                <w:webHidden/>
+              </w:rPr>
+              <w:instrText xml:space="preserve"> PAGEREF _Toc63761716 \h </w:instrText>
+            </w:r>
+            <w:r>
+              <w:rPr>
+                <w:noProof/>
+                <w:webHidden/>
+              </w:rPr>
+            </w:r>
+            <w:r>
+              <w:rPr>
+                <w:noProof/>
+                <w:webHidden/>
+              </w:rPr>
+              <w:fldChar w:fldCharType="separate"/>
+            </w:r>
+            <w:r>
+              <w:rPr>
+                <w:noProof/>
+                <w:webHidden/>
+              </w:rPr>
+              <w:t>5</w:t>
+            </w:r>
+            <w:r>
+              <w:rPr>
+                <w:noProof/>
+                <w:webHidden/>
+              </w:rPr>
+              <w:fldChar w:fldCharType="end"/>
+            </w:r>
+          </w:hyperlink>
+        </w:p>
+        <w:p>
+          <w:pPr>
+            <w:pStyle w:val="TOC2"/>
+            <w:tabs>
+              <w:tab w:val="right" w:leader="dot" w:pos="9350"/>
+            </w:tabs>
+            <w:rPr>
+              <w:rFonts w:asciiTheme="minorHAnsi" w:eastAsiaTheme="minorEastAsia" w:hAnsiTheme="minorHAnsi" w:cstheme="minorBidi"/>
+              <w:smallCaps w:val="0"/>
+              <w:noProof/>
+              <w:sz w:val="22"/>
+              <w:szCs w:val="22"/>
+              <w:lang w:val="en-IN" w:eastAsia="en-IN"/>
+            </w:rPr>
+          </w:pPr>
+          <w:hyperlink w:anchor="_Toc63761717" w:history="1">
+            <w:r>
+              <w:rPr>
+                <w:rStyle w:val="Hyperlink"/>
+                <w:noProof/>
+              </w:rPr>
+              <w:t>Credits</w:t>
+            </w:r>
+            <w:r>
+              <w:rPr>
+                <w:noProof/>
+                <w:webHidden/>
+              </w:rPr>
+              <w:tab/>
+            </w:r>
+            <w:r>
+              <w:rPr>
+                <w:noProof/>
+                <w:webHidden/>
+              </w:rPr>
+              <w:fldChar w:fldCharType="begin"/>
+            </w:r>
+            <w:r>
+              <w:rPr>
+                <w:noProof/>
+                <w:webHidden/>
+              </w:rPr>
+              <w:instrText xml:space="preserve"> PAGEREF _Toc63761717 \h </w:instrText>
             </w:r>
             <w:r>
               <w:rPr>
@@ -486,7 +705,7 @@
               <w:lang w:val="en-IN" w:eastAsia="en-IN"/>
             </w:rPr>
           </w:pPr>
-          <w:hyperlink w:anchor="_Toc58621260" w:history="1">
+          <w:hyperlink w:anchor="_Toc63761718" w:history="1">
             <w:r>
               <w:rPr>
                 <w:rStyle w:val="Hyperlink"/>
@@ -513,7 +732,7 @@
                 <w:noProof/>
                 <w:webHidden/>
               </w:rPr>
-              <w:instrText xml:space="preserve"> PAGEREF _Toc58621260 \h </w:instrText>
+              <w:instrText xml:space="preserve"> PAGEREF _Toc63761718 \h </w:instrText>
             </w:r>
             <w:r>
               <w:rPr>
@@ -559,7 +778,7 @@
               <w:lang w:val="en-IN" w:eastAsia="en-IN"/>
             </w:rPr>
           </w:pPr>
-          <w:hyperlink w:anchor="_Toc58621261" w:history="1">
+          <w:hyperlink w:anchor="_Toc63761719" w:history="1">
             <w:r>
               <w:rPr>
                 <w:rStyle w:val="Hyperlink"/>
@@ -586,7 +805,7 @@
                 <w:noProof/>
                 <w:webHidden/>
               </w:rPr>
-              <w:instrText xml:space="preserve"> PAGEREF _Toc58621261 \h </w:instrText>
+              <w:instrText xml:space="preserve"> PAGEREF _Toc63761719 \h </w:instrText>
             </w:r>
             <w:r>
               <w:rPr>
@@ -633,7 +852,7 @@
               <w:lang w:val="en-IN" w:eastAsia="en-IN"/>
             </w:rPr>
           </w:pPr>
-          <w:hyperlink w:anchor="_Toc58621262" w:history="1">
+          <w:hyperlink w:anchor="_Toc63761720" w:history="1">
             <w:r>
               <w:rPr>
                 <w:rStyle w:val="Hyperlink"/>
@@ -660,7 +879,7 @@
                 <w:noProof/>
                 <w:webHidden/>
               </w:rPr>
-              <w:instrText xml:space="preserve"> PAGEREF _Toc58621262 \h </w:instrText>
+              <w:instrText xml:space="preserve"> PAGEREF _Toc63761720 \h </w:instrText>
             </w:r>
             <w:r>
               <w:rPr>
@@ -707,7 +926,7 @@
               <w:lang w:val="en-IN" w:eastAsia="en-IN"/>
             </w:rPr>
           </w:pPr>
-          <w:hyperlink w:anchor="_Toc58621263" w:history="1">
+          <w:hyperlink w:anchor="_Toc63761721" w:history="1">
             <w:r>
               <w:rPr>
                 <w:rStyle w:val="Hyperlink"/>
@@ -734,7 +953,7 @@
                 <w:noProof/>
                 <w:webHidden/>
               </w:rPr>
-              <w:instrText xml:space="preserve"> PAGEREF _Toc58621263 \h </w:instrText>
+              <w:instrText xml:space="preserve"> PAGEREF _Toc63761721 \h </w:instrText>
             </w:r>
             <w:r>
               <w:rPr>
@@ -780,7 +999,7 @@
               <w:lang w:val="en-IN" w:eastAsia="en-IN"/>
             </w:rPr>
           </w:pPr>
-          <w:hyperlink w:anchor="_Toc58621264" w:history="1">
+          <w:hyperlink w:anchor="_Toc63761722" w:history="1">
             <w:r>
               <w:rPr>
                 <w:rStyle w:val="Hyperlink"/>
@@ -807,7 +1026,7 @@
                 <w:noProof/>
                 <w:webHidden/>
               </w:rPr>
-              <w:instrText xml:space="preserve"> PAGEREF _Toc58621264 \h </w:instrText>
+              <w:instrText xml:space="preserve"> PAGEREF _Toc63761722 \h </w:instrText>
             </w:r>
             <w:r>
               <w:rPr>
@@ -854,7 +1073,7 @@
               <w:lang w:val="en-IN" w:eastAsia="en-IN"/>
             </w:rPr>
           </w:pPr>
-          <w:hyperlink w:anchor="_Toc58621265" w:history="1">
+          <w:hyperlink w:anchor="_Toc63761723" w:history="1">
             <w:r>
               <w:rPr>
                 <w:rStyle w:val="Hyperlink"/>
@@ -881,7 +1100,7 @@
                 <w:noProof/>
                 <w:webHidden/>
               </w:rPr>
-              <w:instrText xml:space="preserve"> PAGEREF _Toc58621265 \h </w:instrText>
+              <w:instrText xml:space="preserve"> PAGEREF _Toc63761723 \h </w:instrText>
             </w:r>
             <w:r>
               <w:rPr>
@@ -927,7 +1146,7 @@
               <w:lang w:val="en-IN" w:eastAsia="en-IN"/>
             </w:rPr>
           </w:pPr>
-          <w:hyperlink w:anchor="_Toc58621266" w:history="1">
+          <w:hyperlink w:anchor="_Toc63761724" w:history="1">
             <w:r>
               <w:rPr>
                 <w:rStyle w:val="Hyperlink"/>
@@ -954,7 +1173,7 @@
                 <w:noProof/>
                 <w:webHidden/>
               </w:rPr>
-              <w:instrText xml:space="preserve"> PAGEREF _Toc58621266 \h </w:instrText>
+              <w:instrText xml:space="preserve"> PAGEREF _Toc63761724 \h </w:instrText>
             </w:r>
             <w:r>
               <w:rPr>
@@ -1018,7 +1237,7 @@
       <w:pPr>
         <w:pStyle w:val="Heading1"/>
       </w:pPr>
-      <w:bookmarkStart w:id="0" w:name="_Toc58621257"/>
+      <w:bookmarkStart w:id="0" w:name="_Toc63761712"/>
       <w:r>
         <w:lastRenderedPageBreak/>
         <w:t>Revision History</w:t>
@@ -1167,11 +1386,15 @@
             <w:tcW w:w="2338" w:type="dxa"/>
           </w:tcPr>
           <w:p>
-            <w:proofErr w:type="spellStart"/>
-            <w:r>
-              <w:t>Soby</w:t>
-            </w:r>
-            <w:proofErr w:type="spellEnd"/>
+            <w:r>
+              <w:t>Sob</w:t>
+            </w:r>
+            <w:r>
+              <w:t>b</w:t>
+            </w:r>
+            <w:r>
+              <w:t>y</w:t>
+            </w:r>
           </w:p>
         </w:tc>
       </w:tr>
@@ -1213,6 +1436,74 @@
           <w:p>
             <w:r>
               <w:t>Sushant/Parag</w:t>
+            </w:r>
+          </w:p>
+        </w:tc>
+      </w:tr>
+      <w:tr>
+        <w:tc>
+          <w:tcPr>
+            <w:tcW w:w="1165" w:type="dxa"/>
+          </w:tcPr>
+          <w:p>
+            <w:r>
+              <w:t>0.0.3</w:t>
+            </w:r>
+          </w:p>
+        </w:tc>
+        <w:tc>
+          <w:tcPr>
+            <w:tcW w:w="4320" w:type="dxa"/>
+          </w:tcPr>
+          <w:p>
+            <w:r>
+              <w:t>Battery Pack Details confirmed with Vendors Added</w:t>
+            </w:r>
+          </w:p>
+          <w:p>
+            <w:r>
+              <w:t>Updated sections:</w:t>
+            </w:r>
+          </w:p>
+          <w:p>
+            <w:r>
+              <w:t>1] Battery Management System: added 3 new subsections for Credits, Battery pack spec and charger details</w:t>
+            </w:r>
+          </w:p>
+          <w:p>
+            <w:r>
+              <w:t>2] Default mode display:</w:t>
+            </w:r>
+          </w:p>
+          <w:p>
+            <w:r>
+              <w:t>Added unit for credits will be displayed</w:t>
+            </w:r>
+          </w:p>
+        </w:tc>
+        <w:tc>
+          <w:tcPr>
+            <w:tcW w:w="1527" w:type="dxa"/>
+          </w:tcPr>
+          <w:p>
+            <w:r>
+              <w:t>Akshay</w:t>
+            </w:r>
+          </w:p>
+        </w:tc>
+        <w:tc>
+          <w:tcPr>
+            <w:tcW w:w="2338" w:type="dxa"/>
+          </w:tcPr>
+          <w:p>
+            <w:r>
+              <w:t>Sob</w:t>
+            </w:r>
+            <w:r>
+              <w:t>b</w:t>
+            </w:r>
+            <w:r>
+              <w:t>y/Sushant</w:t>
             </w:r>
           </w:p>
         </w:tc>
@@ -1252,7 +1543,7 @@
       <w:r>
         <w:br w:type="page"/>
       </w:r>
-      <w:bookmarkStart w:id="1" w:name="_Toc58621258"/>
+      <w:bookmarkStart w:id="1" w:name="_Toc63761713"/>
       <w:r>
         <w:lastRenderedPageBreak/>
         <w:t>Introduction</w:t>
@@ -1423,7 +1714,7 @@
       <w:pPr>
         <w:pStyle w:val="Heading1"/>
       </w:pPr>
-      <w:bookmarkStart w:id="2" w:name="_Toc58621259"/>
+      <w:bookmarkStart w:id="2" w:name="_Toc63761714"/>
       <w:r>
         <w:lastRenderedPageBreak/>
         <w:t>Battery Management System</w:t>
@@ -1433,10 +1724,7 @@
     <w:p/>
     <w:p>
       <w:r>
-        <w:t xml:space="preserve">Typical BMS needs to satisfy </w:t>
-      </w:r>
-      <w:r>
-        <w:t>below requirements:</w:t>
+        <w:t>Typical BMS needs to satisfy below requirements:</w:t>
       </w:r>
     </w:p>
     <w:tbl>
@@ -1887,12 +2175,309 @@
           <w:szCs w:val="40"/>
         </w:rPr>
       </w:pPr>
-      <w:r>
-        <w:rPr>
-          <w:b/>
-          <w:sz w:val="40"/>
-          <w:szCs w:val="40"/>
-        </w:rPr>
+    </w:p>
+    <w:p>
+      <w:pPr>
+        <w:pStyle w:val="Heading2"/>
+      </w:pPr>
+      <w:bookmarkStart w:id="3" w:name="_Toc63761715"/>
+      <w:r>
+        <w:t>Battery Pack Specifications</w:t>
+      </w:r>
+      <w:bookmarkEnd w:id="3"/>
+    </w:p>
+    <w:tbl>
+      <w:tblPr>
+        <w:tblStyle w:val="TableGrid"/>
+        <w:tblW w:w="0" w:type="auto"/>
+        <w:tblLook w:val="04A0" w:firstRow="1" w:lastRow="0" w:firstColumn="1" w:lastColumn="0" w:noHBand="0" w:noVBand="1"/>
+      </w:tblPr>
+      <w:tblGrid>
+        <w:gridCol w:w="4675"/>
+        <w:gridCol w:w="4675"/>
+      </w:tblGrid>
+      <w:tr>
+        <w:tc>
+          <w:tcPr>
+            <w:tcW w:w="4675" w:type="dxa"/>
+          </w:tcPr>
+          <w:p>
+            <w:pPr>
+              <w:rPr>
+                <w:b/>
+                <w:bCs/>
+              </w:rPr>
+            </w:pPr>
+            <w:r>
+              <w:rPr>
+                <w:b/>
+                <w:bCs/>
+              </w:rPr>
+              <w:t>Parameter</w:t>
+            </w:r>
+          </w:p>
+        </w:tc>
+        <w:tc>
+          <w:tcPr>
+            <w:tcW w:w="4675" w:type="dxa"/>
+          </w:tcPr>
+          <w:p>
+            <w:pPr>
+              <w:rPr>
+                <w:b/>
+                <w:bCs/>
+              </w:rPr>
+            </w:pPr>
+            <w:r>
+              <w:rPr>
+                <w:b/>
+                <w:bCs/>
+              </w:rPr>
+              <w:t>Value</w:t>
+            </w:r>
+          </w:p>
+        </w:tc>
+      </w:tr>
+      <w:tr>
+        <w:tc>
+          <w:tcPr>
+            <w:tcW w:w="4675" w:type="dxa"/>
+          </w:tcPr>
+          <w:p>
+            <w:r>
+              <w:t>Voltage</w:t>
+            </w:r>
+          </w:p>
+        </w:tc>
+        <w:tc>
+          <w:tcPr>
+            <w:tcW w:w="4675" w:type="dxa"/>
+          </w:tcPr>
+          <w:p>
+            <w:r>
+              <w:t>48V</w:t>
+            </w:r>
+          </w:p>
+        </w:tc>
+      </w:tr>
+      <w:tr>
+        <w:tc>
+          <w:tcPr>
+            <w:tcW w:w="4675" w:type="dxa"/>
+          </w:tcPr>
+          <w:p>
+            <w:r>
+              <w:t>Current</w:t>
+            </w:r>
+          </w:p>
+        </w:tc>
+        <w:tc>
+          <w:tcPr>
+            <w:tcW w:w="4675" w:type="dxa"/>
+          </w:tcPr>
+          <w:p>
+            <w:r>
+              <w:t>10Ah</w:t>
+            </w:r>
+          </w:p>
+        </w:tc>
+      </w:tr>
+      <w:tr>
+        <w:tc>
+          <w:tcPr>
+            <w:tcW w:w="4675" w:type="dxa"/>
+          </w:tcPr>
+          <w:p>
+            <w:r>
+              <w:t>Cell Type</w:t>
+            </w:r>
+          </w:p>
+        </w:tc>
+        <w:tc>
+          <w:tcPr>
+            <w:tcW w:w="4675" w:type="dxa"/>
+          </w:tcPr>
+          <w:p>
+            <w:r>
+              <w:t>Lithium-Ion 18650</w:t>
+            </w:r>
+          </w:p>
+        </w:tc>
+      </w:tr>
+      <w:tr>
+        <w:tc>
+          <w:tcPr>
+            <w:tcW w:w="4675" w:type="dxa"/>
+          </w:tcPr>
+          <w:p>
+            <w:r>
+              <w:t>Total Power</w:t>
+            </w:r>
+          </w:p>
+        </w:tc>
+        <w:tc>
+          <w:tcPr>
+            <w:tcW w:w="4675" w:type="dxa"/>
+          </w:tcPr>
+          <w:p>
+            <w:r>
+              <w:t>480 WHR</w:t>
+            </w:r>
+          </w:p>
+        </w:tc>
+      </w:tr>
+    </w:tbl>
+    <w:p/>
+    <w:p>
+      <w:pPr>
+        <w:pStyle w:val="Heading2"/>
+      </w:pPr>
+      <w:bookmarkStart w:id="4" w:name="_Toc63761716"/>
+      <w:r>
+        <w:t>Charger Specification</w:t>
+      </w:r>
+      <w:bookmarkEnd w:id="4"/>
+    </w:p>
+    <w:tbl>
+      <w:tblPr>
+        <w:tblStyle w:val="TableGrid"/>
+        <w:tblW w:w="0" w:type="auto"/>
+        <w:tblLook w:val="04A0" w:firstRow="1" w:lastRow="0" w:firstColumn="1" w:lastColumn="0" w:noHBand="0" w:noVBand="1"/>
+      </w:tblPr>
+      <w:tblGrid>
+        <w:gridCol w:w="4675"/>
+        <w:gridCol w:w="4675"/>
+      </w:tblGrid>
+      <w:tr>
+        <w:tc>
+          <w:tcPr>
+            <w:tcW w:w="4675" w:type="dxa"/>
+          </w:tcPr>
+          <w:p>
+            <w:pPr>
+              <w:rPr>
+                <w:b/>
+                <w:bCs/>
+              </w:rPr>
+            </w:pPr>
+            <w:r>
+              <w:rPr>
+                <w:b/>
+                <w:bCs/>
+              </w:rPr>
+              <w:t>Parameter</w:t>
+            </w:r>
+          </w:p>
+        </w:tc>
+        <w:tc>
+          <w:tcPr>
+            <w:tcW w:w="4675" w:type="dxa"/>
+          </w:tcPr>
+          <w:p>
+            <w:pPr>
+              <w:rPr>
+                <w:b/>
+                <w:bCs/>
+              </w:rPr>
+            </w:pPr>
+            <w:r>
+              <w:rPr>
+                <w:b/>
+                <w:bCs/>
+              </w:rPr>
+              <w:t>Value</w:t>
+            </w:r>
+          </w:p>
+        </w:tc>
+      </w:tr>
+      <w:tr>
+        <w:tc>
+          <w:tcPr>
+            <w:tcW w:w="4675" w:type="dxa"/>
+          </w:tcPr>
+          <w:p>
+            <w:r>
+              <w:t>Voltage</w:t>
+            </w:r>
+          </w:p>
+        </w:tc>
+        <w:tc>
+          <w:tcPr>
+            <w:tcW w:w="4675" w:type="dxa"/>
+          </w:tcPr>
+          <w:p>
+            <w:r>
+              <w:t>54.6V</w:t>
+            </w:r>
+          </w:p>
+        </w:tc>
+      </w:tr>
+      <w:tr>
+        <w:tc>
+          <w:tcPr>
+            <w:tcW w:w="4675" w:type="dxa"/>
+          </w:tcPr>
+          <w:p>
+            <w:r>
+              <w:t>Current</w:t>
+            </w:r>
+          </w:p>
+        </w:tc>
+        <w:tc>
+          <w:tcPr>
+            <w:tcW w:w="4675" w:type="dxa"/>
+          </w:tcPr>
+          <w:p>
+            <w:r>
+              <w:t>3A</w:t>
+            </w:r>
+          </w:p>
+        </w:tc>
+      </w:tr>
+    </w:tbl>
+    <w:p/>
+    <w:p>
+      <w:pPr>
+        <w:pStyle w:val="Heading2"/>
+      </w:pPr>
+      <w:bookmarkStart w:id="5" w:name="_Toc63761717"/>
+      <w:r>
+        <w:t>C</w:t>
+      </w:r>
+      <w:r>
+        <w:t>redits</w:t>
+      </w:r>
+      <w:bookmarkEnd w:id="5"/>
+    </w:p>
+    <w:p>
+      <w:r>
+        <w:t xml:space="preserve">Credits entered by the user need to be in </w:t>
+      </w:r>
+      <w:r>
+        <w:t>“W</w:t>
+      </w:r>
+      <w:r>
+        <w:t xml:space="preserve">att </w:t>
+      </w:r>
+      <w:r>
+        <w:t>H</w:t>
+      </w:r>
+      <w:r>
+        <w:t>ours</w:t>
+      </w:r>
+      <w:r>
+        <w:t>”</w:t>
+      </w:r>
+      <w:r>
+        <w:t>. Credits entered will be in integer form. As user continue to discharge credits get</w:t>
+      </w:r>
+      <w:r>
+        <w:t xml:space="preserve"> decremented</w:t>
+      </w:r>
+      <w:r>
+        <w:t xml:space="preserve">. </w:t>
+      </w:r>
+      <w:r>
         <w:br w:type="page"/>
       </w:r>
     </w:p>
@@ -1900,12 +2485,12 @@
       <w:pPr>
         <w:pStyle w:val="Heading1"/>
       </w:pPr>
-      <w:bookmarkStart w:id="3" w:name="_Toc58621260"/>
+      <w:bookmarkStart w:id="6" w:name="_Toc63761718"/>
       <w:r>
         <w:lastRenderedPageBreak/>
         <w:t>Embedded System</w:t>
       </w:r>
-      <w:bookmarkEnd w:id="3"/>
+      <w:bookmarkEnd w:id="6"/>
     </w:p>
     <w:p>
       <w:pPr>
@@ -2150,11 +2735,11 @@
       <w:pPr>
         <w:pStyle w:val="Heading2"/>
       </w:pPr>
-      <w:bookmarkStart w:id="4" w:name="_Toc58621261"/>
+      <w:bookmarkStart w:id="7" w:name="_Toc63761719"/>
       <w:r>
         <w:t>System Modes</w:t>
       </w:r>
-      <w:bookmarkEnd w:id="4"/>
+      <w:bookmarkEnd w:id="7"/>
     </w:p>
     <w:p>
       <w:r>
@@ -2309,12 +2894,12 @@
       <w:pPr>
         <w:pStyle w:val="Heading3"/>
       </w:pPr>
-      <w:bookmarkStart w:id="5" w:name="_Toc58621262"/>
+      <w:bookmarkStart w:id="8" w:name="_Toc63761720"/>
       <w:r>
         <w:lastRenderedPageBreak/>
         <w:t>Flow chart of mode switching</w:t>
       </w:r>
-      <w:bookmarkEnd w:id="5"/>
+      <w:bookmarkEnd w:id="8"/>
     </w:p>
     <w:p>
       <w:r>
@@ -2368,12 +2953,12 @@
       <w:pPr>
         <w:pStyle w:val="Heading3"/>
       </w:pPr>
-      <w:bookmarkStart w:id="6" w:name="_Toc58621263"/>
+      <w:bookmarkStart w:id="9" w:name="_Toc63761721"/>
       <w:r>
         <w:lastRenderedPageBreak/>
         <w:t>Flow Chart of ADD_CREDITS_MODE</w:t>
       </w:r>
-      <w:bookmarkEnd w:id="6"/>
+      <w:bookmarkEnd w:id="9"/>
     </w:p>
     <w:p>
       <w:r>
@@ -2428,11 +3013,11 @@
       <w:pPr>
         <w:pStyle w:val="Heading2"/>
       </w:pPr>
-      <w:bookmarkStart w:id="7" w:name="_Toc58621264"/>
+      <w:bookmarkStart w:id="10" w:name="_Toc63761722"/>
       <w:r>
         <w:t>Graphical User Interface</w:t>
       </w:r>
-      <w:bookmarkEnd w:id="7"/>
+      <w:bookmarkEnd w:id="10"/>
     </w:p>
     <w:p>
       <w:r>
@@ -2491,11 +3076,11 @@
       <w:pPr>
         <w:pStyle w:val="Heading3"/>
       </w:pPr>
-      <w:bookmarkStart w:id="8" w:name="_Toc58621265"/>
+      <w:bookmarkStart w:id="11" w:name="_Toc63761723"/>
       <w:r>
         <w:t>Liquid Crystal Display (LCD)</w:t>
       </w:r>
-      <w:bookmarkEnd w:id="8"/>
+      <w:bookmarkEnd w:id="11"/>
     </w:p>
     <w:p>
       <w:r>
@@ -2744,6 +3329,7 @@
         <w:t xml:space="preserve">” and string displayed needs to be “Creds: XXXX.XX </w:t>
       </w:r>
       <w:proofErr w:type="spellStart"/>
+      <w:proofErr w:type="gramStart"/>
       <w:r>
         <w:t>KWh</w:t>
       </w:r>
@@ -2751,6 +3337,7 @@
       <w:r>
         <w:t>“</w:t>
       </w:r>
+      <w:proofErr w:type="gramEnd"/>
     </w:p>
     <w:p/>
     <w:p>
@@ -2814,6 +3401,7 @@
         <w:t xml:space="preserve">” and string displayed needs to be “Creds XXXX.XX </w:t>
       </w:r>
       <w:proofErr w:type="spellStart"/>
+      <w:proofErr w:type="gramStart"/>
       <w:r>
         <w:t>KWh</w:t>
       </w:r>
@@ -2821,6 +3409,7 @@
       <w:r>
         <w:t>“</w:t>
       </w:r>
+      <w:proofErr w:type="gramEnd"/>
     </w:p>
     <w:p>
       <w:r>
@@ -2873,7 +3462,7 @@
       <w:pPr>
         <w:pStyle w:val="Heading4"/>
       </w:pPr>
-      <w:bookmarkStart w:id="9" w:name="_Hlk58610460"/>
+      <w:bookmarkStart w:id="12" w:name="_Hlk58610460"/>
       <w:r>
         <w:lastRenderedPageBreak/>
         <w:t>ADD_CREDITS_MODE SUCCESS</w:t>
@@ -2977,7 +3566,7 @@
         </w:drawing>
       </w:r>
     </w:p>
-    <w:bookmarkEnd w:id="9"/>
+    <w:bookmarkEnd w:id="12"/>
     <w:p>
       <w:pPr>
         <w:pStyle w:val="Heading4"/>
@@ -3154,7 +3743,15 @@
         </w:numPr>
       </w:pPr>
       <w:r>
-        <w:t>String “CREDS EXPIRED,ADD CR”</w:t>
+        <w:t xml:space="preserve">String “CREDS </w:t>
+      </w:r>
+      <w:proofErr w:type="gramStart"/>
+      <w:r>
+        <w:t>EXPIRED,ADD</w:t>
+      </w:r>
+      <w:proofErr w:type="gramEnd"/>
+      <w:r>
+        <w:t xml:space="preserve"> CR”</w:t>
       </w:r>
     </w:p>
     <w:p>
@@ -3319,7 +3916,27 @@
     </w:p>
     <w:p>
       <w:r>
-        <w:t xml:space="preserve">Note: </w:t>
+        <w:t xml:space="preserve">Credits being displayed can be in any form. Ex. </w:t>
+      </w:r>
+      <w:proofErr w:type="spellStart"/>
+      <w:r>
+        <w:t>KWh</w:t>
+      </w:r>
+      <w:proofErr w:type="spellEnd"/>
+      <w:r>
+        <w:t xml:space="preserve"> if the credits available are &gt; 1000 WH, MWh if the credits available &gt; 1000000 WH.</w:t>
+      </w:r>
+    </w:p>
+    <w:p>
+      <w:r>
+        <w:rPr>
+          <w:b/>
+          <w:bCs/>
+        </w:rPr>
+        <w:t>Note</w:t>
+      </w:r>
+      <w:r>
+        <w:t xml:space="preserve">: </w:t>
       </w:r>
       <w:r>
         <w:t>Discharge rate can be zero as well when load is disconnected from battery pack in default mode. In such a case the discharge rate displayed will be 0W.</w:t>
@@ -3329,12 +3946,12 @@
       <w:pPr>
         <w:pStyle w:val="Heading2"/>
       </w:pPr>
-      <w:bookmarkStart w:id="10" w:name="_Toc58621266"/>
+      <w:bookmarkStart w:id="13" w:name="_Toc63761724"/>
       <w:r>
         <w:lastRenderedPageBreak/>
         <w:t>Keypad</w:t>
       </w:r>
-      <w:bookmarkEnd w:id="10"/>
+      <w:bookmarkEnd w:id="13"/>
     </w:p>
     <w:p/>
     <w:p>
@@ -3530,7 +4147,7 @@
       <w:t>Rev 0.0.</w:t>
     </w:r>
     <w:r>
-      <w:t>2</w:t>
+      <w:t>3</w:t>
     </w:r>
   </w:p>
   <w:p>
@@ -6912,7 +7529,7 @@
     <w:lsdException w:name="Table Web 2" w:semiHidden="1" w:unhideWhenUsed="1"/>
     <w:lsdException w:name="Table Web 3" w:semiHidden="1" w:unhideWhenUsed="1"/>
     <w:lsdException w:name="Balloon Text" w:semiHidden="1" w:unhideWhenUsed="1"/>
-    <w:lsdException w:name="Table Grid" w:uiPriority="39"/>
+    <w:lsdException w:name="Table Grid" w:uiPriority="59"/>
     <w:lsdException w:name="Table Theme" w:semiHidden="1" w:unhideWhenUsed="1"/>
     <w:lsdException w:name="Placeholder Text" w:semiHidden="1"/>
     <w:lsdException w:name="No Spacing" w:uiPriority="1" w:qFormat="1"/>
@@ -7256,7 +7873,7 @@
   <w:style w:type="table" w:styleId="TableGrid">
     <w:name w:val="Table Grid"/>
     <w:basedOn w:val="TableNormal"/>
-    <w:uiPriority w:val="39"/>
+    <w:uiPriority w:val="59"/>
     <w:rsid w:val="00683192"/>
     <w:pPr>
       <w:spacing w:after="0" w:line="240" w:lineRule="auto"/>

</xml_diff>